<commit_message>
Changes to be committed: 	modified:   Rules/SkyDashRules.docx 	modified:   Rules/SkyDashRules.pdf 	new file:   Rules/~$yDashRules.docx 	modified:   skydash.html
</commit_message>
<xml_diff>
--- a/Rules/SkyDashRules.docx
+++ b/Rules/SkyDashRules.docx
@@ -136,50 +136,6 @@
           <w14:ligatures w14:val="none"/>
         </w:rPr>
       </w:pPr>
-      <w:proofErr w:type="spellStart"/>
-      <w:r>
-        <w:rPr>
-          <w:rFonts w:ascii="Open Sans" w:eastAsia="Times New Roman" w:hAnsi="Open Sans" w:cs="Open Sans"/>
-          <w:color w:val="000000"/>
-          <w:kern w:val="0"/>
-          <w:sz w:val="24"/>
-          <w:szCs w:val="24"/>
-          <w:lang w:bidi="hi-IN"/>
-          <w14:ligatures w14:val="none"/>
-        </w:rPr>
-        <w:t>Ready made</w:t>
-      </w:r>
-      <w:proofErr w:type="spellEnd"/>
-      <w:r>
-        <w:rPr>
-          <w:rFonts w:ascii="Open Sans" w:eastAsia="Times New Roman" w:hAnsi="Open Sans" w:cs="Open Sans"/>
-          <w:color w:val="000000"/>
-          <w:kern w:val="0"/>
-          <w:sz w:val="24"/>
-          <w:szCs w:val="24"/>
-          <w:lang w:bidi="hi-IN"/>
-          <w14:ligatures w14:val="none"/>
-        </w:rPr>
-        <w:t xml:space="preserve"> drones or DIY kit drones are not allowed to participate in the competition.</w:t>
-      </w:r>
-    </w:p>
-    <w:p>
-      <w:pPr>
-        <w:numPr>
-          <w:ilvl w:val="0"/>
-          <w:numId w:val="1"/>
-        </w:numPr>
-        <w:spacing w:before="100" w:beforeAutospacing="1" w:after="100" w:afterAutospacing="1" w:line="240" w:lineRule="auto"/>
-        <w:rPr>
-          <w:rFonts w:ascii="Open Sans" w:eastAsia="Times New Roman" w:hAnsi="Open Sans" w:cs="Open Sans"/>
-          <w:color w:val="000000"/>
-          <w:kern w:val="0"/>
-          <w:sz w:val="24"/>
-          <w:szCs w:val="24"/>
-          <w:lang w:bidi="hi-IN"/>
-          <w14:ligatures w14:val="none"/>
-        </w:rPr>
-      </w:pPr>
       <w:r>
         <w:rPr>
           <w:rFonts w:ascii="Open Sans" w:eastAsia="Times New Roman" w:hAnsi="Open Sans" w:cs="Open Sans"/>
@@ -555,31 +511,7 @@
           <w:lang w:bidi="hi-IN"/>
           <w14:ligatures w14:val="none"/>
         </w:rPr>
-        <w:t>Penalties are imposed if the drone touches the border of the track or if skips or</w:t>
-      </w:r>
-      <w:r>
-        <w:rPr>
-          <w:rFonts w:ascii="Open Sans" w:eastAsia="Times New Roman" w:hAnsi="Open Sans" w:cs="Open Sans"/>
-          <w:color w:val="000000"/>
-          <w:kern w:val="0"/>
-          <w:sz w:val="24"/>
-          <w:szCs w:val="24"/>
-          <w:lang w:bidi="hi-IN"/>
-          <w14:ligatures w14:val="none"/>
-        </w:rPr>
-        <w:t xml:space="preserve"> </w:t>
-      </w:r>
-      <w:r>
-        <w:rPr>
-          <w:rFonts w:ascii="Open Sans" w:eastAsia="Times New Roman" w:hAnsi="Open Sans" w:cs="Open Sans"/>
-          <w:color w:val="000000"/>
-          <w:kern w:val="0"/>
-          <w:sz w:val="24"/>
-          <w:szCs w:val="24"/>
-          <w:lang w:bidi="hi-IN"/>
-          <w14:ligatures w14:val="none"/>
-        </w:rPr>
-        <w:t xml:space="preserve">replacements are chosen. Each penalty adds extra time to the total time. </w:t>
+        <w:t xml:space="preserve">Penalties are imposed if the drone touches the border of the track or if skips or replacements are chosen. Each penalty adds extra time to the total time. </w:t>
       </w:r>
     </w:p>
     <w:p>

</xml_diff>